<commit_message>
Updating: Lab book A
</commit_message>
<xml_diff>
--- a/LabBooks/Lab book A Graphics.docx
+++ b/LabBooks/Lab book A Graphics.docx
@@ -163,8 +163,8 @@
           <w:szCs w:val="22"/>
         </w:rPr>
         <w:br/>
-      </w:r>
-      <w:proofErr w:type="spellStart"/>
+        <w:t>g_World = XMMatrixRotationY( t );</w:t>
+      </w:r>
       <w:r>
         <w:rPr>
           <w:rFonts w:asciiTheme="minorHAnsi" w:eastAsiaTheme="minorHAnsi" w:hAnsiTheme="minorHAnsi" w:cstheme="minorHAnsi"/>
@@ -172,9 +172,9 @@
           <w:sz w:val="22"/>
           <w:szCs w:val="22"/>
         </w:rPr>
-        <w:t>g_World</w:t>
-      </w:r>
-      <w:proofErr w:type="spellEnd"/>
+        <w:br/>
+        <w:t>and change the variable t in XMMatrixRotationY( t ) with a fixed number, say, 0.5f.</w:t>
+      </w:r>
       <w:r>
         <w:rPr>
           <w:rFonts w:asciiTheme="minorHAnsi" w:eastAsiaTheme="minorHAnsi" w:hAnsiTheme="minorHAnsi" w:cstheme="minorHAnsi"/>
@@ -182,9 +182,9 @@
           <w:sz w:val="22"/>
           <w:szCs w:val="22"/>
         </w:rPr>
-        <w:t xml:space="preserve"> = </w:t>
-      </w:r>
-      <w:proofErr w:type="spellStart"/>
+        <w:br/>
+        <w:t>With current eye position, you are unable to see the top face of the cube. You can move the eye</w:t>
+      </w:r>
       <w:r>
         <w:rPr>
           <w:rFonts w:asciiTheme="minorHAnsi" w:eastAsiaTheme="minorHAnsi" w:hAnsiTheme="minorHAnsi" w:cstheme="minorHAnsi"/>
@@ -192,9 +192,9 @@
           <w:sz w:val="22"/>
           <w:szCs w:val="22"/>
         </w:rPr>
-        <w:t>XMMatrixRotationY</w:t>
-      </w:r>
-      <w:proofErr w:type="spellEnd"/>
+        <w:br/>
+        <w:t>position slightly higher than the one specified in the program to make the top face of the cube</w:t>
+      </w:r>
       <w:r>
         <w:rPr>
           <w:rFonts w:asciiTheme="minorHAnsi" w:eastAsiaTheme="minorHAnsi" w:hAnsiTheme="minorHAnsi" w:cstheme="minorHAnsi"/>
@@ -202,7 +202,8 @@
           <w:sz w:val="22"/>
           <w:szCs w:val="22"/>
         </w:rPr>
-        <w:t>( t );</w:t>
+        <w:br/>
+        <w:t>visible. To change the eye position, go to the line</w:t>
       </w:r>
       <w:r>
         <w:rPr>
@@ -212,9 +213,8 @@
           <w:szCs w:val="22"/>
         </w:rPr>
         <w:br/>
-        <w:t xml:space="preserve">and change the variable t in </w:t>
-      </w:r>
-      <w:proofErr w:type="spellStart"/>
+        <w:t>XMVECTOR Eye = XMVectorSet( 0.0f, 1.0f, -5.0f, 0.0f );</w:t>
+      </w:r>
       <w:r>
         <w:rPr>
           <w:rFonts w:asciiTheme="minorHAnsi" w:eastAsiaTheme="minorHAnsi" w:hAnsiTheme="minorHAnsi" w:cstheme="minorHAnsi"/>
@@ -222,96 +222,6 @@
           <w:sz w:val="22"/>
           <w:szCs w:val="22"/>
         </w:rPr>
-        <w:t>XMMatrixRotationY</w:t>
-      </w:r>
-      <w:proofErr w:type="spellEnd"/>
-      <w:r>
-        <w:rPr>
-          <w:rFonts w:asciiTheme="minorHAnsi" w:eastAsiaTheme="minorHAnsi" w:hAnsiTheme="minorHAnsi" w:cstheme="minorHAnsi"/>
-          <w:color w:val="auto"/>
-          <w:sz w:val="22"/>
-          <w:szCs w:val="22"/>
-        </w:rPr>
-        <w:t>( t ) with a fixed number, say, 0.5f.</w:t>
-      </w:r>
-      <w:r>
-        <w:rPr>
-          <w:rFonts w:asciiTheme="minorHAnsi" w:eastAsiaTheme="minorHAnsi" w:hAnsiTheme="minorHAnsi" w:cstheme="minorHAnsi"/>
-          <w:color w:val="auto"/>
-          <w:sz w:val="22"/>
-          <w:szCs w:val="22"/>
-        </w:rPr>
-        <w:br/>
-        <w:t>With current eye position, you are unable to see the top face of the cube. You can move the eye</w:t>
-      </w:r>
-      <w:r>
-        <w:rPr>
-          <w:rFonts w:asciiTheme="minorHAnsi" w:eastAsiaTheme="minorHAnsi" w:hAnsiTheme="minorHAnsi" w:cstheme="minorHAnsi"/>
-          <w:color w:val="auto"/>
-          <w:sz w:val="22"/>
-          <w:szCs w:val="22"/>
-        </w:rPr>
-        <w:br/>
-        <w:t>position slightly higher than the one specified in the program to make the top face of the cube</w:t>
-      </w:r>
-      <w:r>
-        <w:rPr>
-          <w:rFonts w:asciiTheme="minorHAnsi" w:eastAsiaTheme="minorHAnsi" w:hAnsiTheme="minorHAnsi" w:cstheme="minorHAnsi"/>
-          <w:color w:val="auto"/>
-          <w:sz w:val="22"/>
-          <w:szCs w:val="22"/>
-        </w:rPr>
-        <w:br/>
-        <w:t>visible. To change the eye position, go to the line</w:t>
-      </w:r>
-      <w:r>
-        <w:rPr>
-          <w:rFonts w:asciiTheme="minorHAnsi" w:eastAsiaTheme="minorHAnsi" w:hAnsiTheme="minorHAnsi" w:cstheme="minorHAnsi"/>
-          <w:color w:val="auto"/>
-          <w:sz w:val="22"/>
-          <w:szCs w:val="22"/>
-        </w:rPr>
-        <w:br/>
-        <w:t xml:space="preserve">XMVECTOR Eye = </w:t>
-      </w:r>
-      <w:proofErr w:type="spellStart"/>
-      <w:proofErr w:type="gramStart"/>
-      <w:r>
-        <w:rPr>
-          <w:rFonts w:asciiTheme="minorHAnsi" w:eastAsiaTheme="minorHAnsi" w:hAnsiTheme="minorHAnsi" w:cstheme="minorHAnsi"/>
-          <w:color w:val="auto"/>
-          <w:sz w:val="22"/>
-          <w:szCs w:val="22"/>
-        </w:rPr>
-        <w:t>XMVectorSet</w:t>
-      </w:r>
-      <w:proofErr w:type="spellEnd"/>
-      <w:r>
-        <w:rPr>
-          <w:rFonts w:asciiTheme="minorHAnsi" w:eastAsiaTheme="minorHAnsi" w:hAnsiTheme="minorHAnsi" w:cstheme="minorHAnsi"/>
-          <w:color w:val="auto"/>
-          <w:sz w:val="22"/>
-          <w:szCs w:val="22"/>
-        </w:rPr>
-        <w:t>( 0.0f</w:t>
-      </w:r>
-      <w:proofErr w:type="gramEnd"/>
-      <w:r>
-        <w:rPr>
-          <w:rFonts w:asciiTheme="minorHAnsi" w:eastAsiaTheme="minorHAnsi" w:hAnsiTheme="minorHAnsi" w:cstheme="minorHAnsi"/>
-          <w:color w:val="auto"/>
-          <w:sz w:val="22"/>
-          <w:szCs w:val="22"/>
-        </w:rPr>
-        <w:t>, 1.0f, -5.0f, 0.0f );</w:t>
-      </w:r>
-      <w:r>
-        <w:rPr>
-          <w:rFonts w:asciiTheme="minorHAnsi" w:eastAsiaTheme="minorHAnsi" w:hAnsiTheme="minorHAnsi" w:cstheme="minorHAnsi"/>
-          <w:color w:val="auto"/>
-          <w:sz w:val="22"/>
-          <w:szCs w:val="22"/>
-        </w:rPr>
         <w:br/>
         <w:t>and change the current eye position (0.0f, 1.0f, -5.0f) to, say, (0.0f, 2.5f, -5.0f)</w:t>
       </w:r>
@@ -352,10 +262,8 @@
           <w:szCs w:val="19"/>
           <w:lang w:val="en-US"/>
         </w:rPr>
-        <w:t xml:space="preserve">XMVECTOR Eye = </w:t>
-      </w:r>
-      <w:proofErr w:type="spellStart"/>
-      <w:proofErr w:type="gramStart"/>
+        <w:t>XMVECTOR Eye = XMVectorSet( 0.0f, 2.</w:t>
+      </w:r>
       <w:r>
         <w:rPr>
           <w:rFonts w:ascii="Consolas" w:hAnsi="Consolas" w:cstheme="minorHAnsi"/>
@@ -364,9 +272,8 @@
           <w:szCs w:val="19"/>
           <w:lang w:val="en-US"/>
         </w:rPr>
-        <w:t>XMVectorSet</w:t>
-      </w:r>
-      <w:proofErr w:type="spellEnd"/>
+        <w:t>5</w:t>
+      </w:r>
       <w:r>
         <w:rPr>
           <w:rFonts w:ascii="Consolas" w:hAnsi="Consolas" w:cstheme="minorHAnsi"/>
@@ -375,42 +282,11 @@
           <w:szCs w:val="19"/>
           <w:lang w:val="en-US"/>
         </w:rPr>
-        <w:t>( 0.0f</w:t>
-      </w:r>
-      <w:proofErr w:type="gramEnd"/>
+        <w:t>f, -5.0f, 0.0f );</w:t>
+      </w:r>
       <w:r>
         <w:rPr>
           <w:rFonts w:ascii="Consolas" w:hAnsi="Consolas" w:cstheme="minorHAnsi"/>
-          <w:color w:val="808080"/>
-          <w:sz w:val="19"/>
-          <w:szCs w:val="19"/>
-          <w:lang w:val="en-US"/>
-        </w:rPr>
-        <w:t>, 2.</w:t>
-      </w:r>
-      <w:r>
-        <w:rPr>
-          <w:rFonts w:ascii="Consolas" w:hAnsi="Consolas" w:cstheme="minorHAnsi"/>
-          <w:color w:val="808080"/>
-          <w:sz w:val="19"/>
-          <w:szCs w:val="19"/>
-          <w:lang w:val="en-US"/>
-        </w:rPr>
-        <w:t>5</w:t>
-      </w:r>
-      <w:r>
-        <w:rPr>
-          <w:rFonts w:ascii="Consolas" w:hAnsi="Consolas" w:cstheme="minorHAnsi"/>
-          <w:color w:val="808080"/>
-          <w:sz w:val="19"/>
-          <w:szCs w:val="19"/>
-          <w:lang w:val="en-US"/>
-        </w:rPr>
-        <w:t>f, -5.0f, 0.0f );</w:t>
-      </w:r>
-      <w:r>
-        <w:rPr>
-          <w:rFonts w:ascii="Consolas" w:hAnsi="Consolas" w:cstheme="minorHAnsi"/>
         </w:rPr>
         <w:t xml:space="preserve"> </w:t>
       </w:r>
@@ -458,15 +334,50 @@
     </w:p>
     <w:p>
       <w:pPr>
-        <w:rPr>
-          <w:rFonts w:cstheme="minorHAnsi"/>
-        </w:rPr>
-      </w:pPr>
-      <w:r>
-        <w:rPr>
-          <w:rFonts w:cstheme="minorHAnsi"/>
-        </w:rPr>
-        <w:t>n/a</w:t>
+        <w:pStyle w:val="Heading3"/>
+        <w:rPr>
+          <w:rFonts w:asciiTheme="minorHAnsi" w:hAnsiTheme="minorHAnsi" w:cstheme="minorHAnsi"/>
+        </w:rPr>
+      </w:pPr>
+      <w:r>
+        <w:rPr>
+          <w:rFonts w:asciiTheme="minorHAnsi" w:hAnsiTheme="minorHAnsi" w:cstheme="minorHAnsi"/>
+        </w:rPr>
+        <w:drawing>
+          <wp:inline distT="0" distB="0" distL="0" distR="0" wp14:anchorId="2576FF1B" wp14:editId="5DA04DBA">
+            <wp:extent cx="5731510" cy="3350895"/>
+            <wp:effectExtent l="0" t="0" r="2540" b="1905"/>
+            <wp:docPr id="1711810058" name="Picture 1" descr="A colorful cube on a blue background&#10;&#10;Description automatically generated"/>
+            <wp:cNvGraphicFramePr>
+              <a:graphicFrameLocks xmlns:a="http://schemas.openxmlformats.org/drawingml/2006/main" noChangeAspect="1"/>
+            </wp:cNvGraphicFramePr>
+            <a:graphic xmlns:a="http://schemas.openxmlformats.org/drawingml/2006/main">
+              <a:graphicData uri="http://schemas.openxmlformats.org/drawingml/2006/picture">
+                <pic:pic xmlns:pic="http://schemas.openxmlformats.org/drawingml/2006/picture">
+                  <pic:nvPicPr>
+                    <pic:cNvPr id="1711810058" name="Picture 1" descr="A colorful cube on a blue background&#10;&#10;Description automatically generated"/>
+                    <pic:cNvPicPr/>
+                  </pic:nvPicPr>
+                  <pic:blipFill>
+                    <a:blip r:embed="rId5"/>
+                    <a:stretch>
+                      <a:fillRect/>
+                    </a:stretch>
+                  </pic:blipFill>
+                  <pic:spPr>
+                    <a:xfrm>
+                      <a:off x="0" y="0"/>
+                      <a:ext cx="5731510" cy="3350895"/>
+                    </a:xfrm>
+                    <a:prstGeom prst="rect">
+                      <a:avLst/>
+                    </a:prstGeom>
+                  </pic:spPr>
+                </pic:pic>
+              </a:graphicData>
+            </a:graphic>
+          </wp:inline>
+        </w:drawing>
       </w:r>
     </w:p>
     <w:p>
@@ -509,6 +420,7 @@
         <w:rPr>
           <w:rFonts w:asciiTheme="minorHAnsi" w:hAnsiTheme="minorHAnsi" w:cstheme="minorHAnsi"/>
         </w:rPr>
+        <w:lastRenderedPageBreak/>
         <w:t>Metadata:</w:t>
       </w:r>
     </w:p>
@@ -580,51 +492,7 @@
           <w:szCs w:val="24"/>
           <w:lang w:val="en-US" w:eastAsia="en-GB"/>
         </w:rPr>
-        <w:t xml:space="preserve">Modify the vertex list in </w:t>
-      </w:r>
-      <w:proofErr w:type="gramStart"/>
-      <w:r>
-        <w:rPr>
-          <w:rFonts w:eastAsia="Times New Roman" w:cstheme="minorHAnsi"/>
-          <w:color w:val="1F2328"/>
-          <w:sz w:val="24"/>
-          <w:szCs w:val="24"/>
-          <w:lang w:val="en-US" w:eastAsia="en-GB"/>
-        </w:rPr>
-        <w:t>indices[</w:t>
-      </w:r>
-      <w:proofErr w:type="gramEnd"/>
-      <w:r>
-        <w:rPr>
-          <w:rFonts w:eastAsia="Times New Roman" w:cstheme="minorHAnsi"/>
-          <w:color w:val="1F2328"/>
-          <w:sz w:val="24"/>
-          <w:szCs w:val="24"/>
-          <w:lang w:val="en-US" w:eastAsia="en-GB"/>
-        </w:rPr>
-        <w:t xml:space="preserve">] or modify the parameters in the </w:t>
-      </w:r>
-      <w:proofErr w:type="spellStart"/>
-      <w:r>
-        <w:rPr>
-          <w:rFonts w:eastAsia="Times New Roman" w:cstheme="minorHAnsi"/>
-          <w:color w:val="1F2328"/>
-          <w:sz w:val="24"/>
-          <w:szCs w:val="24"/>
-          <w:lang w:val="en-US" w:eastAsia="en-GB"/>
-        </w:rPr>
-        <w:t>DrawIndexed</w:t>
-      </w:r>
-      <w:proofErr w:type="spellEnd"/>
-      <w:r>
-        <w:rPr>
-          <w:rFonts w:eastAsia="Times New Roman" w:cstheme="minorHAnsi"/>
-          <w:color w:val="1F2328"/>
-          <w:sz w:val="24"/>
-          <w:szCs w:val="24"/>
-          <w:lang w:val="en-US" w:eastAsia="en-GB"/>
-        </w:rPr>
-        <w:t>( ) to draw: (1) two</w:t>
+        <w:t>Modify the vertex list in indices[] or modify the parameters in the DrawIndexed( ) to draw: (1) two</w:t>
       </w:r>
       <w:r>
         <w:rPr>
@@ -703,35 +571,20 @@
         <w:rPr>
           <w:lang w:val="en-US" w:eastAsia="en-GB"/>
         </w:rPr>
-        <w:t xml:space="preserve">WORD </w:t>
-      </w:r>
-      <w:proofErr w:type="gramStart"/>
-      <w:r>
-        <w:rPr>
-          <w:lang w:val="en-US" w:eastAsia="en-GB"/>
-        </w:rPr>
-        <w:t>indices[</w:t>
-      </w:r>
-      <w:proofErr w:type="gramEnd"/>
-      <w:r>
-        <w:rPr>
-          <w:lang w:val="en-US" w:eastAsia="en-GB"/>
-        </w:rPr>
-        <w:t>] =</w:t>
-      </w:r>
-    </w:p>
-    <w:p>
-      <w:pPr>
-        <w:pStyle w:val="ListParagraph"/>
-        <w:rPr>
-          <w:lang w:val="en-US" w:eastAsia="en-GB"/>
-        </w:rPr>
-      </w:pPr>
-      <w:r>
-        <w:rPr>
-          <w:lang w:val="en-US" w:eastAsia="en-GB"/>
-        </w:rPr>
-        <w:lastRenderedPageBreak/>
+        <w:t>WORD indices[] =</w:t>
+      </w:r>
+    </w:p>
+    <w:p>
+      <w:pPr>
+        <w:pStyle w:val="ListParagraph"/>
+        <w:rPr>
+          <w:lang w:val="en-US" w:eastAsia="en-GB"/>
+        </w:rPr>
+      </w:pPr>
+      <w:r>
+        <w:rPr>
+          <w:lang w:val="en-US" w:eastAsia="en-GB"/>
+        </w:rPr>
         <w:t>{</w:t>
       </w:r>
     </w:p>
@@ -808,21 +661,7 @@
         <w:rPr>
           <w:lang w:val="en-US" w:eastAsia="en-GB"/>
         </w:rPr>
-        <w:t xml:space="preserve"> WORD </w:t>
-      </w:r>
-      <w:proofErr w:type="gramStart"/>
-      <w:r>
-        <w:rPr>
-          <w:lang w:val="en-US" w:eastAsia="en-GB"/>
-        </w:rPr>
-        <w:t>indices[</w:t>
-      </w:r>
-      <w:proofErr w:type="gramEnd"/>
-      <w:r>
-        <w:rPr>
-          <w:lang w:val="en-US" w:eastAsia="en-GB"/>
-        </w:rPr>
-        <w:t>] =</w:t>
+        <w:t xml:space="preserve"> WORD indices[] =</w:t>
       </w:r>
     </w:p>
     <w:p>
@@ -904,21 +743,7 @@
         <w:rPr>
           <w:lang w:val="en-US" w:eastAsia="en-GB"/>
         </w:rPr>
-        <w:t xml:space="preserve">WORD </w:t>
-      </w:r>
-      <w:proofErr w:type="gramStart"/>
-      <w:r>
-        <w:rPr>
-          <w:lang w:val="en-US" w:eastAsia="en-GB"/>
-        </w:rPr>
-        <w:t>indices[</w:t>
-      </w:r>
-      <w:proofErr w:type="gramEnd"/>
-      <w:r>
-        <w:rPr>
-          <w:lang w:val="en-US" w:eastAsia="en-GB"/>
-        </w:rPr>
-        <w:t>] =</w:t>
+        <w:t>WORD indices[] =</w:t>
       </w:r>
     </w:p>
     <w:p>
@@ -1083,6 +908,174 @@
           <w:lang w:val="en-US" w:eastAsia="en-GB"/>
         </w:rPr>
         <w:t xml:space="preserve"> };</w:t>
+      </w:r>
+    </w:p>
+    <w:p>
+      <w:pPr>
+        <w:pStyle w:val="Heading3"/>
+        <w:rPr>
+          <w:rFonts w:asciiTheme="minorHAnsi" w:hAnsiTheme="minorHAnsi" w:cstheme="minorHAnsi"/>
+        </w:rPr>
+      </w:pPr>
+      <w:r>
+        <w:rPr>
+          <w:rFonts w:asciiTheme="minorHAnsi" w:hAnsiTheme="minorHAnsi" w:cstheme="minorHAnsi"/>
+        </w:rPr>
+        <w:lastRenderedPageBreak/>
+        <w:t>Sample output</w:t>
+      </w:r>
+      <w:r>
+        <w:rPr>
+          <w:rFonts w:asciiTheme="minorHAnsi" w:hAnsiTheme="minorHAnsi" w:cstheme="minorHAnsi"/>
+        </w:rPr>
+        <w:t>:</w:t>
+      </w:r>
+    </w:p>
+    <w:p>
+      <w:pPr>
+        <w:pStyle w:val="ListParagraph"/>
+        <w:numPr>
+          <w:ilvl w:val="0"/>
+          <w:numId w:val="9"/>
+        </w:numPr>
+      </w:pPr>
+      <w:r>
+        <w:rPr>
+          <w:noProof/>
+        </w:rPr>
+        <w:drawing>
+          <wp:inline distT="0" distB="0" distL="0" distR="0" wp14:anchorId="5F817704" wp14:editId="4A6D86F0">
+            <wp:extent cx="3990476" cy="2752381"/>
+            <wp:effectExtent l="0" t="0" r="0" b="0"/>
+            <wp:docPr id="1206288904" name="Picture 1" descr="A group of triangles on a blue background&#10;&#10;Description automatically generated"/>
+            <wp:cNvGraphicFramePr>
+              <a:graphicFrameLocks xmlns:a="http://schemas.openxmlformats.org/drawingml/2006/main" noChangeAspect="1"/>
+            </wp:cNvGraphicFramePr>
+            <a:graphic xmlns:a="http://schemas.openxmlformats.org/drawingml/2006/main">
+              <a:graphicData uri="http://schemas.openxmlformats.org/drawingml/2006/picture">
+                <pic:pic xmlns:pic="http://schemas.openxmlformats.org/drawingml/2006/picture">
+                  <pic:nvPicPr>
+                    <pic:cNvPr id="1206288904" name="Picture 1" descr="A group of triangles on a blue background&#10;&#10;Description automatically generated"/>
+                    <pic:cNvPicPr/>
+                  </pic:nvPicPr>
+                  <pic:blipFill>
+                    <a:blip r:embed="rId6"/>
+                    <a:stretch>
+                      <a:fillRect/>
+                    </a:stretch>
+                  </pic:blipFill>
+                  <pic:spPr>
+                    <a:xfrm>
+                      <a:off x="0" y="0"/>
+                      <a:ext cx="3990476" cy="2752381"/>
+                    </a:xfrm>
+                    <a:prstGeom prst="rect">
+                      <a:avLst/>
+                    </a:prstGeom>
+                  </pic:spPr>
+                </pic:pic>
+              </a:graphicData>
+            </a:graphic>
+          </wp:inline>
+        </w:drawing>
+      </w:r>
+    </w:p>
+    <w:p>
+      <w:pPr>
+        <w:pStyle w:val="ListParagraph"/>
+        <w:numPr>
+          <w:ilvl w:val="0"/>
+          <w:numId w:val="9"/>
+        </w:numPr>
+      </w:pPr>
+      <w:r>
+        <w:drawing>
+          <wp:inline distT="0" distB="0" distL="0" distR="0" wp14:anchorId="689C49AF" wp14:editId="41E8BE9A">
+            <wp:extent cx="4201111" cy="2619741"/>
+            <wp:effectExtent l="0" t="0" r="0" b="9525"/>
+            <wp:docPr id="1238604168" name="Picture 1" descr="A colorful triangle on a blue background&#10;&#10;Description automatically generated"/>
+            <wp:cNvGraphicFramePr>
+              <a:graphicFrameLocks xmlns:a="http://schemas.openxmlformats.org/drawingml/2006/main" noChangeAspect="1"/>
+            </wp:cNvGraphicFramePr>
+            <a:graphic xmlns:a="http://schemas.openxmlformats.org/drawingml/2006/main">
+              <a:graphicData uri="http://schemas.openxmlformats.org/drawingml/2006/picture">
+                <pic:pic xmlns:pic="http://schemas.openxmlformats.org/drawingml/2006/picture">
+                  <pic:nvPicPr>
+                    <pic:cNvPr id="1238604168" name="Picture 1" descr="A colorful triangle on a blue background&#10;&#10;Description automatically generated"/>
+                    <pic:cNvPicPr/>
+                  </pic:nvPicPr>
+                  <pic:blipFill>
+                    <a:blip r:embed="rId7"/>
+                    <a:stretch>
+                      <a:fillRect/>
+                    </a:stretch>
+                  </pic:blipFill>
+                  <pic:spPr>
+                    <a:xfrm>
+                      <a:off x="0" y="0"/>
+                      <a:ext cx="4201111" cy="2619741"/>
+                    </a:xfrm>
+                    <a:prstGeom prst="rect">
+                      <a:avLst/>
+                    </a:prstGeom>
+                  </pic:spPr>
+                </pic:pic>
+              </a:graphicData>
+            </a:graphic>
+          </wp:inline>
+        </w:drawing>
+      </w:r>
+    </w:p>
+    <w:p>
+      <w:pPr>
+        <w:pStyle w:val="ListParagraph"/>
+        <w:numPr>
+          <w:ilvl w:val="0"/>
+          <w:numId w:val="9"/>
+        </w:numPr>
+        <w:rPr>
+          <w:lang w:val="en-US" w:eastAsia="en-GB"/>
+        </w:rPr>
+      </w:pPr>
+      <w:r>
+        <w:rPr>
+          <w:lang w:val="en-US" w:eastAsia="en-GB"/>
+        </w:rPr>
+        <w:drawing>
+          <wp:inline distT="0" distB="0" distL="0" distR="0" wp14:anchorId="5C9F0DE9" wp14:editId="5CE59310">
+            <wp:extent cx="3953427" cy="2581635"/>
+            <wp:effectExtent l="0" t="0" r="9525" b="9525"/>
+            <wp:docPr id="2074697228" name="Picture 1"/>
+            <wp:cNvGraphicFramePr>
+              <a:graphicFrameLocks xmlns:a="http://schemas.openxmlformats.org/drawingml/2006/main" noChangeAspect="1"/>
+            </wp:cNvGraphicFramePr>
+            <a:graphic xmlns:a="http://schemas.openxmlformats.org/drawingml/2006/main">
+              <a:graphicData uri="http://schemas.openxmlformats.org/drawingml/2006/picture">
+                <pic:pic xmlns:pic="http://schemas.openxmlformats.org/drawingml/2006/picture">
+                  <pic:nvPicPr>
+                    <pic:cNvPr id="2074697228" name=""/>
+                    <pic:cNvPicPr/>
+                  </pic:nvPicPr>
+                  <pic:blipFill>
+                    <a:blip r:embed="rId8"/>
+                    <a:stretch>
+                      <a:fillRect/>
+                    </a:stretch>
+                  </pic:blipFill>
+                  <pic:spPr>
+                    <a:xfrm>
+                      <a:off x="0" y="0"/>
+                      <a:ext cx="3953427" cy="2581635"/>
+                    </a:xfrm>
+                    <a:prstGeom prst="rect">
+                      <a:avLst/>
+                    </a:prstGeom>
+                  </pic:spPr>
+                </pic:pic>
+              </a:graphicData>
+            </a:graphic>
+          </wp:inline>
+        </w:drawing>
       </w:r>
     </w:p>
     <w:p>
@@ -1106,64 +1099,56 @@
           <w:i/>
         </w:rPr>
       </w:pPr>
-      <w:proofErr w:type="gramStart"/>
       <w:r>
         <w:rPr>
           <w:rFonts w:cstheme="minorHAnsi"/>
           <w:i/>
         </w:rPr>
-        <w:t>First</w:t>
-      </w:r>
-      <w:proofErr w:type="gramEnd"/>
-      <w:r>
+        <w:t>First I added the rasterizer description and set the state on the device.</w:t>
+      </w:r>
+    </w:p>
+    <w:p>
+      <w:pPr>
         <w:rPr>
           <w:rFonts w:cstheme="minorHAnsi"/>
           <w:i/>
         </w:rPr>
-        <w:t xml:space="preserve"> I added the rasterizer description and set the state on the device.</w:t>
-      </w:r>
-    </w:p>
-    <w:p>
-      <w:pPr>
+      </w:pPr>
+      <w:r>
         <w:rPr>
           <w:rFonts w:cstheme="minorHAnsi"/>
           <w:i/>
         </w:rPr>
-      </w:pPr>
-      <w:r>
+        <w:lastRenderedPageBreak/>
+        <w:t>Now to draw two triangles, we set the indices array to have only 6 indices for two front facing triangles.</w:t>
+      </w:r>
+    </w:p>
+    <w:p>
+      <w:pPr>
         <w:rPr>
           <w:rFonts w:cstheme="minorHAnsi"/>
           <w:i/>
         </w:rPr>
-        <w:t>Now to draw two triangles, we set the indices array to have only 6 indices for two front facing triangles.</w:t>
-      </w:r>
-    </w:p>
-    <w:p>
-      <w:pPr>
+      </w:pPr>
+      <w:r>
         <w:rPr>
           <w:rFonts w:cstheme="minorHAnsi"/>
           <w:i/>
         </w:rPr>
+        <w:t>To draw the wall of the cube, we simply remove the top and bottom faces of the cube.</w:t>
+      </w:r>
+    </w:p>
+    <w:p>
+      <w:pPr>
+        <w:rPr>
+          <w:rFonts w:cstheme="minorHAnsi"/>
+        </w:rPr>
       </w:pPr>
       <w:r>
         <w:rPr>
           <w:rFonts w:cstheme="minorHAnsi"/>
           <w:i/>
         </w:rPr>
-        <w:t>To draw the wall of the cube, we simply remove the top and bottom faces of the cube.</w:t>
-      </w:r>
-    </w:p>
-    <w:p>
-      <w:pPr>
-        <w:rPr>
-          <w:rFonts w:cstheme="minorHAnsi"/>
-        </w:rPr>
-      </w:pPr>
-      <w:r>
-        <w:rPr>
-          <w:rFonts w:cstheme="minorHAnsi"/>
-          <w:i/>
-        </w:rPr>
         <w:t>To draw one side of the cube, we specify the indices of two triangles of the same face.</w:t>
       </w:r>
     </w:p>
@@ -1182,15 +1167,7 @@
           <w:sz w:val="28"/>
           <w:szCs w:val="28"/>
         </w:rPr>
-        <w:t xml:space="preserve">Exercise </w:t>
-      </w:r>
-      <w:r>
-        <w:rPr>
-          <w:rFonts w:asciiTheme="minorHAnsi" w:hAnsiTheme="minorHAnsi" w:cstheme="minorHAnsi"/>
-          <w:sz w:val="28"/>
-          <w:szCs w:val="28"/>
-        </w:rPr>
-        <w:t>2</w:t>
+        <w:t>Exercise 2</w:t>
       </w:r>
     </w:p>
     <w:p>
@@ -1235,34 +1212,85 @@
       </w:r>
     </w:p>
     <w:p>
-      <w:r>
-        <w:rPr>
-          <w:lang w:val="en-US"/>
-        </w:rPr>
-        <w:t xml:space="preserve">    </w:t>
-      </w:r>
-      <w:proofErr w:type="spellStart"/>
-      <w:r>
-        <w:rPr>
-          <w:lang w:val="en-US"/>
-        </w:rPr>
-        <w:t>rasterDesc.FillMode</w:t>
-      </w:r>
-      <w:proofErr w:type="spellEnd"/>
-      <w:r>
-        <w:rPr>
-          <w:lang w:val="en-US"/>
-        </w:rPr>
-        <w:t xml:space="preserve"> = D3D11_FILL_</w:t>
-      </w:r>
-      <w:proofErr w:type="gramStart"/>
-      <w:r>
-        <w:rPr>
-          <w:lang w:val="en-US"/>
-        </w:rPr>
-        <w:t>WIREFRAME;</w:t>
-      </w:r>
-      <w:proofErr w:type="gramEnd"/>
+      <w:pPr>
+        <w:rPr>
+          <w:lang w:val="en-US"/>
+        </w:rPr>
+      </w:pPr>
+      <w:r>
+        <w:rPr>
+          <w:lang w:val="en-US"/>
+        </w:rPr>
+        <w:t xml:space="preserve">    rasterDesc.FillMode = D3D11_FILL_WIREFRAME;</w:t>
+      </w:r>
+    </w:p>
+    <w:p>
+      <w:pPr>
+        <w:pStyle w:val="Heading3"/>
+        <w:rPr>
+          <w:rFonts w:asciiTheme="minorHAnsi" w:hAnsiTheme="minorHAnsi" w:cstheme="minorHAnsi"/>
+        </w:rPr>
+      </w:pPr>
+      <w:r>
+        <w:rPr>
+          <w:rFonts w:asciiTheme="minorHAnsi" w:hAnsiTheme="minorHAnsi" w:cstheme="minorHAnsi"/>
+        </w:rPr>
+        <w:t>S</w:t>
+      </w:r>
+      <w:r>
+        <w:rPr>
+          <w:rFonts w:asciiTheme="minorHAnsi" w:hAnsiTheme="minorHAnsi" w:cstheme="minorHAnsi"/>
+        </w:rPr>
+        <w:t>ample output</w:t>
+      </w:r>
+      <w:r>
+        <w:rPr>
+          <w:rFonts w:asciiTheme="minorHAnsi" w:hAnsiTheme="minorHAnsi" w:cstheme="minorHAnsi"/>
+        </w:rPr>
+        <w:t>:</w:t>
+      </w:r>
+    </w:p>
+    <w:p>
+      <w:r>
+        <w:rPr>
+          <w:noProof/>
+        </w:rPr>
+        <w:drawing>
+          <wp:inline distT="0" distB="0" distL="0" distR="0" wp14:anchorId="71A7243B" wp14:editId="2DA20B9B">
+            <wp:extent cx="3971429" cy="2619048"/>
+            <wp:effectExtent l="0" t="0" r="0" b="0"/>
+            <wp:docPr id="728995549" name="Picture 1" descr="A colorful cube with lines&#10;&#10;Description automatically generated"/>
+            <wp:cNvGraphicFramePr>
+              <a:graphicFrameLocks xmlns:a="http://schemas.openxmlformats.org/drawingml/2006/main" noChangeAspect="1"/>
+            </wp:cNvGraphicFramePr>
+            <a:graphic xmlns:a="http://schemas.openxmlformats.org/drawingml/2006/main">
+              <a:graphicData uri="http://schemas.openxmlformats.org/drawingml/2006/picture">
+                <pic:pic xmlns:pic="http://schemas.openxmlformats.org/drawingml/2006/picture">
+                  <pic:nvPicPr>
+                    <pic:cNvPr id="728995549" name="Picture 1" descr="A colorful cube with lines&#10;&#10;Description automatically generated"/>
+                    <pic:cNvPicPr/>
+                  </pic:nvPicPr>
+                  <pic:blipFill>
+                    <a:blip r:embed="rId9"/>
+                    <a:stretch>
+                      <a:fillRect/>
+                    </a:stretch>
+                  </pic:blipFill>
+                  <pic:spPr>
+                    <a:xfrm>
+                      <a:off x="0" y="0"/>
+                      <a:ext cx="3971429" cy="2619048"/>
+                    </a:xfrm>
+                    <a:prstGeom prst="rect">
+                      <a:avLst/>
+                    </a:prstGeom>
+                  </pic:spPr>
+                </pic:pic>
+              </a:graphicData>
+            </a:graphic>
+          </wp:inline>
+        </w:drawing>
+      </w:r>
     </w:p>
     <w:p>
       <w:pPr>
@@ -1290,39 +1318,7 @@
           <w:rFonts w:cstheme="minorHAnsi"/>
           <w:i/>
         </w:rPr>
-        <w:t xml:space="preserve">To simply draw </w:t>
-      </w:r>
-      <w:proofErr w:type="gramStart"/>
-      <w:r>
-        <w:rPr>
-          <w:rFonts w:cstheme="minorHAnsi"/>
-          <w:i/>
-        </w:rPr>
-        <w:t>wireframes</w:t>
-      </w:r>
-      <w:proofErr w:type="gramEnd"/>
-      <w:r>
-        <w:rPr>
-          <w:rFonts w:cstheme="minorHAnsi"/>
-          <w:i/>
-        </w:rPr>
-        <w:t xml:space="preserve"> we can just set the </w:t>
-      </w:r>
-      <w:proofErr w:type="spellStart"/>
-      <w:r>
-        <w:rPr>
-          <w:rFonts w:cstheme="minorHAnsi"/>
-          <w:i/>
-        </w:rPr>
-        <w:t>FillMode</w:t>
-      </w:r>
-      <w:proofErr w:type="spellEnd"/>
-      <w:r>
-        <w:rPr>
-          <w:rFonts w:cstheme="minorHAnsi"/>
-          <w:i/>
-        </w:rPr>
-        <w:t xml:space="preserve"> in the raster description to be wireframe instead of solid.</w:t>
+        <w:t>To simply draw wireframes we can just set the FillMode in the raster description to be wireframe instead of solid.</w:t>
       </w:r>
     </w:p>
     <w:p>
@@ -1340,16 +1336,7 @@
           <w:sz w:val="28"/>
           <w:szCs w:val="28"/>
         </w:rPr>
-        <w:lastRenderedPageBreak/>
-        <w:t xml:space="preserve">Exercise </w:t>
-      </w:r>
-      <w:r>
-        <w:rPr>
-          <w:rFonts w:asciiTheme="minorHAnsi" w:hAnsiTheme="minorHAnsi" w:cstheme="minorHAnsi"/>
-          <w:sz w:val="28"/>
-          <w:szCs w:val="28"/>
-        </w:rPr>
-        <w:t>3</w:t>
+        <w:t>Exercise 3</w:t>
       </w:r>
     </w:p>
     <w:p>
@@ -1367,35 +1354,7 @@
           <w:color w:val="1F2328"/>
           <w:lang w:eastAsia="en-GB"/>
         </w:rPr>
-        <w:t xml:space="preserve">Modify the parameter in </w:t>
-      </w:r>
-      <w:proofErr w:type="spellStart"/>
-      <w:proofErr w:type="gramStart"/>
-      <w:r>
-        <w:rPr>
-          <w:rFonts w:asciiTheme="minorHAnsi" w:eastAsia="Times New Roman" w:hAnsiTheme="minorHAnsi" w:cstheme="minorHAnsi"/>
-          <w:color w:val="1F2328"/>
-          <w:lang w:eastAsia="en-GB"/>
-        </w:rPr>
-        <w:t>IASetPrimitiveTopology</w:t>
-      </w:r>
-      <w:proofErr w:type="spellEnd"/>
-      <w:r>
-        <w:rPr>
-          <w:rFonts w:asciiTheme="minorHAnsi" w:eastAsia="Times New Roman" w:hAnsiTheme="minorHAnsi" w:cstheme="minorHAnsi"/>
-          <w:color w:val="1F2328"/>
-          <w:lang w:eastAsia="en-GB"/>
-        </w:rPr>
-        <w:t>( )</w:t>
-      </w:r>
-      <w:proofErr w:type="gramEnd"/>
-      <w:r>
-        <w:rPr>
-          <w:rFonts w:asciiTheme="minorHAnsi" w:eastAsia="Times New Roman" w:hAnsiTheme="minorHAnsi" w:cstheme="minorHAnsi"/>
-          <w:color w:val="1F2328"/>
-          <w:lang w:eastAsia="en-GB"/>
-        </w:rPr>
-        <w:t xml:space="preserve"> and indices[] to draw:</w:t>
+        <w:t>Modify the parameter in IASetPrimitiveTopology( ) and indices[] to draw:</w:t>
       </w:r>
       <w:r>
         <w:rPr>
@@ -1451,21 +1410,7 @@
         <w:rPr>
           <w:lang w:val="en-US"/>
         </w:rPr>
-        <w:t xml:space="preserve">WORD </w:t>
-      </w:r>
-      <w:proofErr w:type="gramStart"/>
-      <w:r>
-        <w:rPr>
-          <w:lang w:val="en-US"/>
-        </w:rPr>
-        <w:t>indices[</w:t>
-      </w:r>
-      <w:proofErr w:type="gramEnd"/>
-      <w:r>
-        <w:rPr>
-          <w:lang w:val="en-US"/>
-        </w:rPr>
-        <w:t>] =</w:t>
+        <w:t>WORD indices[] =</w:t>
       </w:r>
     </w:p>
     <w:p>
@@ -1525,16 +1470,8 @@
         <w:rPr>
           <w:lang w:val="en-US"/>
         </w:rPr>
-        <w:t>g_pImmediateContext-&gt;IASetPrimitiveTopology(D3D11_PRIMITIVE_TOPOLOGY_POINTLIST</w:t>
-      </w:r>
-      <w:proofErr w:type="gramStart"/>
-      <w:r>
-        <w:rPr>
-          <w:lang w:val="en-US"/>
-        </w:rPr>
-        <w:t>);</w:t>
-      </w:r>
-      <w:proofErr w:type="gramEnd"/>
+        <w:t>g_pImmediateContext-&gt;IASetPrimitiveTopology(D3D11_PRIMITIVE_TOPOLOGY_POINTLIST);</w:t>
+      </w:r>
     </w:p>
     <w:p>
       <w:pPr>
@@ -1560,21 +1497,7 @@
         <w:rPr>
           <w:lang w:val="en-US"/>
         </w:rPr>
-        <w:t xml:space="preserve">WORD </w:t>
-      </w:r>
-      <w:proofErr w:type="gramStart"/>
-      <w:r>
-        <w:rPr>
-          <w:lang w:val="en-US"/>
-        </w:rPr>
-        <w:t>indices[</w:t>
-      </w:r>
-      <w:proofErr w:type="gramEnd"/>
-      <w:r>
-        <w:rPr>
-          <w:lang w:val="en-US"/>
-        </w:rPr>
-        <w:t>] =</w:t>
+        <w:t>WORD indices[] =</w:t>
       </w:r>
     </w:p>
     <w:p>
@@ -1601,6 +1524,7 @@
         <w:rPr>
           <w:lang w:val="en-US"/>
         </w:rPr>
+        <w:lastRenderedPageBreak/>
         <w:t xml:space="preserve">   </w:t>
       </w:r>
       <w:r>
@@ -1808,16 +1732,8 @@
         <w:rPr>
           <w:lang w:val="en-US"/>
         </w:rPr>
-        <w:t>LIST</w:t>
-      </w:r>
-      <w:proofErr w:type="gramStart"/>
-      <w:r>
-        <w:rPr>
-          <w:lang w:val="en-US"/>
-        </w:rPr>
-        <w:t>);</w:t>
-      </w:r>
-      <w:proofErr w:type="gramEnd"/>
+        <w:t>LIST);</w:t>
+      </w:r>
     </w:p>
     <w:p>
       <w:pPr>
@@ -1825,7 +1741,6 @@
         <w:ind w:left="564"/>
       </w:pPr>
     </w:p>
-    <w:p/>
     <w:p>
       <w:pPr>
         <w:pStyle w:val="Heading3"/>
@@ -1837,6 +1752,116 @@
         <w:rPr>
           <w:rFonts w:asciiTheme="minorHAnsi" w:hAnsiTheme="minorHAnsi" w:cstheme="minorHAnsi"/>
         </w:rPr>
+        <w:t>Sample Output:</w:t>
+      </w:r>
+    </w:p>
+    <w:p>
+      <w:pPr>
+        <w:pStyle w:val="ListParagraph"/>
+        <w:numPr>
+          <w:ilvl w:val="0"/>
+          <w:numId w:val="10"/>
+        </w:numPr>
+      </w:pPr>
+      <w:r>
+        <w:rPr>
+          <w:noProof/>
+        </w:rPr>
+        <w:drawing>
+          <wp:inline distT="0" distB="0" distL="0" distR="0" wp14:anchorId="56392B81" wp14:editId="51326472">
+            <wp:extent cx="3380952" cy="2685714"/>
+            <wp:effectExtent l="0" t="0" r="0" b="635"/>
+            <wp:docPr id="1836421005" name="Picture 1" descr="A blue background with many small colored dots&#10;&#10;Description automatically generated"/>
+            <wp:cNvGraphicFramePr>
+              <a:graphicFrameLocks xmlns:a="http://schemas.openxmlformats.org/drawingml/2006/main" noChangeAspect="1"/>
+            </wp:cNvGraphicFramePr>
+            <a:graphic xmlns:a="http://schemas.openxmlformats.org/drawingml/2006/main">
+              <a:graphicData uri="http://schemas.openxmlformats.org/drawingml/2006/picture">
+                <pic:pic xmlns:pic="http://schemas.openxmlformats.org/drawingml/2006/picture">
+                  <pic:nvPicPr>
+                    <pic:cNvPr id="1836421005" name="Picture 1" descr="A blue background with many small colored dots&#10;&#10;Description automatically generated"/>
+                    <pic:cNvPicPr/>
+                  </pic:nvPicPr>
+                  <pic:blipFill>
+                    <a:blip r:embed="rId10"/>
+                    <a:stretch>
+                      <a:fillRect/>
+                    </a:stretch>
+                  </pic:blipFill>
+                  <pic:spPr>
+                    <a:xfrm>
+                      <a:off x="0" y="0"/>
+                      <a:ext cx="3380952" cy="2685714"/>
+                    </a:xfrm>
+                    <a:prstGeom prst="rect">
+                      <a:avLst/>
+                    </a:prstGeom>
+                  </pic:spPr>
+                </pic:pic>
+              </a:graphicData>
+            </a:graphic>
+          </wp:inline>
+        </w:drawing>
+      </w:r>
+    </w:p>
+    <w:p>
+      <w:pPr>
+        <w:pStyle w:val="ListParagraph"/>
+        <w:numPr>
+          <w:ilvl w:val="0"/>
+          <w:numId w:val="10"/>
+        </w:numPr>
+      </w:pPr>
+      <w:r>
+        <w:drawing>
+          <wp:inline distT="0" distB="0" distL="0" distR="0" wp14:anchorId="40AEB66C" wp14:editId="52888091">
+            <wp:extent cx="3448531" cy="2886478"/>
+            <wp:effectExtent l="0" t="0" r="0" b="9525"/>
+            <wp:docPr id="673520700" name="Picture 1" descr="A colorful cube on a blue background&#10;&#10;Description automatically generated"/>
+            <wp:cNvGraphicFramePr>
+              <a:graphicFrameLocks xmlns:a="http://schemas.openxmlformats.org/drawingml/2006/main" noChangeAspect="1"/>
+            </wp:cNvGraphicFramePr>
+            <a:graphic xmlns:a="http://schemas.openxmlformats.org/drawingml/2006/main">
+              <a:graphicData uri="http://schemas.openxmlformats.org/drawingml/2006/picture">
+                <pic:pic xmlns:pic="http://schemas.openxmlformats.org/drawingml/2006/picture">
+                  <pic:nvPicPr>
+                    <pic:cNvPr id="673520700" name="Picture 1" descr="A colorful cube on a blue background&#10;&#10;Description automatically generated"/>
+                    <pic:cNvPicPr/>
+                  </pic:nvPicPr>
+                  <pic:blipFill>
+                    <a:blip r:embed="rId11"/>
+                    <a:stretch>
+                      <a:fillRect/>
+                    </a:stretch>
+                  </pic:blipFill>
+                  <pic:spPr>
+                    <a:xfrm>
+                      <a:off x="0" y="0"/>
+                      <a:ext cx="3448531" cy="2886478"/>
+                    </a:xfrm>
+                    <a:prstGeom prst="rect">
+                      <a:avLst/>
+                    </a:prstGeom>
+                  </pic:spPr>
+                </pic:pic>
+              </a:graphicData>
+            </a:graphic>
+          </wp:inline>
+        </w:drawing>
+      </w:r>
+    </w:p>
+    <w:p>
+      <w:pPr>
+        <w:pStyle w:val="Heading3"/>
+        <w:rPr>
+          <w:rFonts w:asciiTheme="minorHAnsi" w:hAnsiTheme="minorHAnsi" w:cstheme="minorHAnsi"/>
+        </w:rPr>
+      </w:pPr>
+      <w:r>
+        <w:rPr>
+          <w:rFonts w:asciiTheme="minorHAnsi" w:hAnsiTheme="minorHAnsi" w:cstheme="minorHAnsi"/>
+        </w:rPr>
+        <w:lastRenderedPageBreak/>
         <w:t>Reflection:</w:t>
       </w:r>
     </w:p>
@@ -1885,15 +1910,7 @@
           <w:sz w:val="28"/>
           <w:szCs w:val="28"/>
         </w:rPr>
-        <w:t xml:space="preserve">Exercise </w:t>
-      </w:r>
-      <w:r>
-        <w:rPr>
-          <w:rFonts w:asciiTheme="minorHAnsi" w:hAnsiTheme="minorHAnsi" w:cstheme="minorHAnsi"/>
-          <w:sz w:val="28"/>
-          <w:szCs w:val="28"/>
-        </w:rPr>
-        <w:t>4</w:t>
+        <w:t>Exercise 4</w:t>
       </w:r>
     </w:p>
     <w:p>
@@ -1945,41 +1962,11 @@
           <w:lang w:val="en-US"/>
         </w:rPr>
       </w:pPr>
-      <w:proofErr w:type="spellStart"/>
-      <w:r>
-        <w:rPr>
-          <w:lang w:val="en-US"/>
-        </w:rPr>
-        <w:t>g_World</w:t>
-      </w:r>
-      <w:proofErr w:type="spellEnd"/>
-      <w:r>
-        <w:rPr>
-          <w:lang w:val="en-US"/>
-        </w:rPr>
-        <w:t xml:space="preserve"> *= </w:t>
-      </w:r>
-      <w:proofErr w:type="spellStart"/>
-      <w:proofErr w:type="gramStart"/>
-      <w:r>
-        <w:rPr>
-          <w:lang w:val="en-US"/>
-        </w:rPr>
-        <w:t>XMMatrixTranslation</w:t>
-      </w:r>
-      <w:proofErr w:type="spellEnd"/>
-      <w:r>
-        <w:rPr>
-          <w:lang w:val="en-US"/>
-        </w:rPr>
-        <w:t>(</w:t>
-      </w:r>
-      <w:proofErr w:type="gramEnd"/>
-      <w:r>
-        <w:rPr>
-          <w:lang w:val="en-US"/>
-        </w:rPr>
-        <w:t>-2, 2, -1);</w:t>
+      <w:r>
+        <w:rPr>
+          <w:lang w:val="en-US"/>
+        </w:rPr>
+        <w:t>g_World *= XMMatrixTranslation(-2, 2, -1);</w:t>
       </w:r>
     </w:p>
     <w:p>
@@ -1990,41 +1977,11 @@
           <w:lang w:val="en-US"/>
         </w:rPr>
       </w:pPr>
-      <w:proofErr w:type="spellStart"/>
-      <w:r>
-        <w:rPr>
-          <w:lang w:val="en-US"/>
-        </w:rPr>
-        <w:t>g_World</w:t>
-      </w:r>
-      <w:proofErr w:type="spellEnd"/>
-      <w:r>
-        <w:rPr>
-          <w:lang w:val="en-US"/>
-        </w:rPr>
-        <w:t xml:space="preserve"> *= </w:t>
-      </w:r>
-      <w:proofErr w:type="spellStart"/>
-      <w:proofErr w:type="gramStart"/>
-      <w:r>
-        <w:rPr>
-          <w:lang w:val="en-US"/>
-        </w:rPr>
-        <w:t>XMMatrixScaling</w:t>
-      </w:r>
-      <w:proofErr w:type="spellEnd"/>
-      <w:r>
-        <w:rPr>
-          <w:lang w:val="en-US"/>
-        </w:rPr>
-        <w:t>(</w:t>
-      </w:r>
-      <w:proofErr w:type="gramEnd"/>
-      <w:r>
-        <w:rPr>
-          <w:lang w:val="en-US"/>
-        </w:rPr>
-        <w:t>0.5, 0.5, 0.5);</w:t>
+      <w:r>
+        <w:rPr>
+          <w:lang w:val="en-US"/>
+        </w:rPr>
+        <w:t>g_World *= XMMatrixScaling(0.5, 0.5, 0.5);</w:t>
       </w:r>
     </w:p>
     <w:p>
@@ -2044,49 +2001,11 @@
           <w:lang w:val="en-US"/>
         </w:rPr>
       </w:pPr>
-      <w:proofErr w:type="spellStart"/>
-      <w:proofErr w:type="gramStart"/>
-      <w:r>
-        <w:rPr>
-          <w:lang w:val="en-US"/>
-        </w:rPr>
-        <w:t>cb.mWorld</w:t>
-      </w:r>
-      <w:proofErr w:type="spellEnd"/>
-      <w:proofErr w:type="gramEnd"/>
-      <w:r>
-        <w:rPr>
-          <w:lang w:val="en-US"/>
-        </w:rPr>
-        <w:t xml:space="preserve"> = </w:t>
-      </w:r>
-      <w:proofErr w:type="spellStart"/>
-      <w:r>
-        <w:rPr>
-          <w:lang w:val="en-US"/>
-        </w:rPr>
-        <w:t>XMMatrixTranspose</w:t>
-      </w:r>
-      <w:proofErr w:type="spellEnd"/>
-      <w:r>
-        <w:rPr>
-          <w:lang w:val="en-US"/>
-        </w:rPr>
-        <w:t>(</w:t>
-      </w:r>
-      <w:proofErr w:type="spellStart"/>
-      <w:r>
-        <w:rPr>
-          <w:lang w:val="en-US"/>
-        </w:rPr>
-        <w:t>g_World</w:t>
-      </w:r>
-      <w:proofErr w:type="spellEnd"/>
-      <w:r>
-        <w:rPr>
-          <w:lang w:val="en-US"/>
-        </w:rPr>
-        <w:t>);</w:t>
+      <w:r>
+        <w:rPr>
+          <w:lang w:val="en-US"/>
+        </w:rPr>
+        <w:t>cb.mWorld = XMMatrixTranspose(g_World);</w:t>
       </w:r>
     </w:p>
     <w:p>
@@ -2097,120 +2016,88 @@
           <w:lang w:val="en-US"/>
         </w:rPr>
       </w:pPr>
-      <w:proofErr w:type="spellStart"/>
-      <w:r>
-        <w:rPr>
-          <w:lang w:val="en-US"/>
-        </w:rPr>
-        <w:t>g_pImmediateContext</w:t>
-      </w:r>
-      <w:proofErr w:type="spellEnd"/>
-      <w:r>
-        <w:rPr>
-          <w:lang w:val="en-US"/>
-        </w:rPr>
-        <w:t>-&gt;</w:t>
-      </w:r>
-      <w:proofErr w:type="spellStart"/>
-      <w:proofErr w:type="gramStart"/>
-      <w:r>
-        <w:rPr>
-          <w:lang w:val="en-US"/>
-        </w:rPr>
-        <w:t>UpdateSubresource</w:t>
-      </w:r>
-      <w:proofErr w:type="spellEnd"/>
-      <w:r>
-        <w:rPr>
-          <w:lang w:val="en-US"/>
-        </w:rPr>
-        <w:t>(</w:t>
-      </w:r>
-      <w:proofErr w:type="spellStart"/>
-      <w:proofErr w:type="gramEnd"/>
-      <w:r>
-        <w:rPr>
-          <w:lang w:val="en-US"/>
-        </w:rPr>
-        <w:t>g_pConstantBuffer</w:t>
-      </w:r>
-      <w:proofErr w:type="spellEnd"/>
-      <w:r>
-        <w:rPr>
-          <w:lang w:val="en-US"/>
-        </w:rPr>
-        <w:t xml:space="preserve">, 0, </w:t>
-      </w:r>
-      <w:proofErr w:type="spellStart"/>
-      <w:r>
-        <w:rPr>
-          <w:lang w:val="en-US"/>
-        </w:rPr>
-        <w:t>nullptr</w:t>
-      </w:r>
-      <w:proofErr w:type="spellEnd"/>
-      <w:r>
-        <w:rPr>
-          <w:lang w:val="en-US"/>
-        </w:rPr>
-        <w:t>, &amp;</w:t>
-      </w:r>
-      <w:proofErr w:type="spellStart"/>
-      <w:r>
-        <w:rPr>
-          <w:lang w:val="en-US"/>
-        </w:rPr>
-        <w:t>cb</w:t>
-      </w:r>
-      <w:proofErr w:type="spellEnd"/>
-      <w:r>
-        <w:rPr>
-          <w:lang w:val="en-US"/>
-        </w:rPr>
-        <w:t>, 0, 0);</w:t>
+      <w:r>
+        <w:rPr>
+          <w:lang w:val="en-US"/>
+        </w:rPr>
+        <w:t>g_pImmediateContext-&gt;UpdateSubresource(g_pConstantBuffer, 0, nullptr, &amp;cb, 0, 0);</w:t>
       </w:r>
     </w:p>
     <w:p>
       <w:pPr>
         <w:pStyle w:val="ListParagraph"/>
         <w:ind w:left="564"/>
-      </w:pPr>
-      <w:proofErr w:type="spellStart"/>
-      <w:r>
-        <w:rPr>
-          <w:lang w:val="en-US"/>
-        </w:rPr>
-        <w:lastRenderedPageBreak/>
-        <w:t>g_pImmediateContext</w:t>
-      </w:r>
-      <w:proofErr w:type="spellEnd"/>
-      <w:r>
-        <w:rPr>
-          <w:lang w:val="en-US"/>
-        </w:rPr>
-        <w:t>-&gt;</w:t>
-      </w:r>
-      <w:proofErr w:type="spellStart"/>
-      <w:proofErr w:type="gramStart"/>
-      <w:r>
-        <w:rPr>
-          <w:lang w:val="en-US"/>
-        </w:rPr>
-        <w:t>DrawIndexed</w:t>
-      </w:r>
-      <w:proofErr w:type="spellEnd"/>
-      <w:r>
-        <w:rPr>
-          <w:lang w:val="en-US"/>
-        </w:rPr>
-        <w:t>(</w:t>
-      </w:r>
-      <w:proofErr w:type="gramEnd"/>
-      <w:r>
-        <w:rPr>
-          <w:lang w:val="en-US"/>
-        </w:rPr>
-        <w:t>36, 0, 0);        // 36 vertices needed for 12 triangles in a triangle list</w:t>
+        <w:rPr>
+          <w:lang w:val="en-US"/>
+        </w:rPr>
+      </w:pPr>
+      <w:r>
+        <w:rPr>
+          <w:lang w:val="en-US"/>
+        </w:rPr>
+        <w:t>g_pImmediateContext-&gt;DrawIndexed(36, 0, 0);        // 36 vertices needed for 12 triangles in a triangle list</w:t>
+      </w:r>
+    </w:p>
+    <w:p>
+      <w:pPr>
+        <w:pStyle w:val="Heading3"/>
+        <w:rPr>
+          <w:rFonts w:asciiTheme="minorHAnsi" w:hAnsiTheme="minorHAnsi" w:cstheme="minorHAnsi"/>
+        </w:rPr>
+      </w:pPr>
+      <w:r>
+        <w:rPr>
+          <w:rFonts w:asciiTheme="minorHAnsi" w:hAnsiTheme="minorHAnsi" w:cstheme="minorHAnsi"/>
+        </w:rPr>
+        <w:t>Sample output</w:t>
+      </w:r>
+      <w:r>
+        <w:rPr>
+          <w:rFonts w:asciiTheme="minorHAnsi" w:hAnsiTheme="minorHAnsi" w:cstheme="minorHAnsi"/>
+        </w:rPr>
+        <w:t>:</w:t>
+      </w:r>
+    </w:p>
+    <w:p>
+      <w:r>
+        <w:rPr>
+          <w:noProof/>
+        </w:rPr>
+        <w:drawing>
+          <wp:inline distT="0" distB="0" distL="0" distR="0" wp14:anchorId="3F1896DB" wp14:editId="3226D338">
+            <wp:extent cx="4161905" cy="3447619"/>
+            <wp:effectExtent l="0" t="0" r="0" b="635"/>
+            <wp:docPr id="1423919612" name="Picture 1" descr="A colorful cube on a blue background&#10;&#10;Description automatically generated"/>
+            <wp:cNvGraphicFramePr>
+              <a:graphicFrameLocks xmlns:a="http://schemas.openxmlformats.org/drawingml/2006/main" noChangeAspect="1"/>
+            </wp:cNvGraphicFramePr>
+            <a:graphic xmlns:a="http://schemas.openxmlformats.org/drawingml/2006/main">
+              <a:graphicData uri="http://schemas.openxmlformats.org/drawingml/2006/picture">
+                <pic:pic xmlns:pic="http://schemas.openxmlformats.org/drawingml/2006/picture">
+                  <pic:nvPicPr>
+                    <pic:cNvPr id="1423919612" name="Picture 1" descr="A colorful cube on a blue background&#10;&#10;Description automatically generated"/>
+                    <pic:cNvPicPr/>
+                  </pic:nvPicPr>
+                  <pic:blipFill>
+                    <a:blip r:embed="rId12"/>
+                    <a:stretch>
+                      <a:fillRect/>
+                    </a:stretch>
+                  </pic:blipFill>
+                  <pic:spPr>
+                    <a:xfrm>
+                      <a:off x="0" y="0"/>
+                      <a:ext cx="4161905" cy="3447619"/>
+                    </a:xfrm>
+                    <a:prstGeom prst="rect">
+                      <a:avLst/>
+                    </a:prstGeom>
+                  </pic:spPr>
+                </pic:pic>
+              </a:graphicData>
+            </a:graphic>
+          </wp:inline>
+        </w:drawing>
       </w:r>
     </w:p>
     <w:p>
@@ -2239,23 +2126,7 @@
           <w:rFonts w:cstheme="minorHAnsi"/>
           <w:i/>
         </w:rPr>
-        <w:t xml:space="preserve">We can simply use the same vertices and indices because the cube model didn’t change, so we change the world matrix to translate the cube again after drawing it the first time and scale it down a little bit. And then we draw it </w:t>
-      </w:r>
-      <w:proofErr w:type="gramStart"/>
-      <w:r>
-        <w:rPr>
-          <w:rFonts w:cstheme="minorHAnsi"/>
-          <w:i/>
-        </w:rPr>
-        <w:t>again</w:t>
-      </w:r>
-      <w:proofErr w:type="gramEnd"/>
-      <w:r>
-        <w:rPr>
-          <w:rFonts w:cstheme="minorHAnsi"/>
-          <w:i/>
-        </w:rPr>
-        <w:t xml:space="preserve"> so it looks like we have two cubes now on the screen by recycling the same vertices and indices.</w:t>
+        <w:t>We can simply use the same vertices and indices because the cube model didn’t change, so we change the world matrix to translate the cube again after drawing it the first time and scale it down a little bit. And then we draw it again so it looks like we have two cubes now on the screen by recycling the same vertices and indices.</w:t>
       </w:r>
     </w:p>
     <w:p>
@@ -2273,15 +2144,8 @@
           <w:sz w:val="28"/>
           <w:szCs w:val="28"/>
         </w:rPr>
-        <w:t xml:space="preserve">Exercise </w:t>
-      </w:r>
-      <w:r>
-        <w:rPr>
-          <w:rFonts w:asciiTheme="minorHAnsi" w:hAnsiTheme="minorHAnsi" w:cstheme="minorHAnsi"/>
-          <w:sz w:val="28"/>
-          <w:szCs w:val="28"/>
-        </w:rPr>
-        <w:t>5</w:t>
+        <w:lastRenderedPageBreak/>
+        <w:t>Exercise 5</w:t>
       </w:r>
     </w:p>
     <w:p>
@@ -2345,29 +2209,7 @@
         <w:rPr>
           <w:lang w:val="en-US"/>
         </w:rPr>
-        <w:t xml:space="preserve">WORD </w:t>
-      </w:r>
-      <w:proofErr w:type="spellStart"/>
-      <w:proofErr w:type="gramStart"/>
-      <w:r>
-        <w:rPr>
-          <w:lang w:val="en-US"/>
-        </w:rPr>
-        <w:t>wallIndices</w:t>
-      </w:r>
-      <w:proofErr w:type="spellEnd"/>
-      <w:r>
-        <w:rPr>
-          <w:lang w:val="en-US"/>
-        </w:rPr>
-        <w:t>[</w:t>
-      </w:r>
-      <w:proofErr w:type="gramEnd"/>
-      <w:r>
-        <w:rPr>
-          <w:lang w:val="en-US"/>
-        </w:rPr>
-        <w:t>] =</w:t>
+        <w:t>WORD wallIndices[] =</w:t>
       </w:r>
     </w:p>
     <w:p>
@@ -2532,29 +2374,7 @@
         <w:rPr>
           <w:lang w:val="en-US"/>
         </w:rPr>
-        <w:t xml:space="preserve">WORD </w:t>
-      </w:r>
-      <w:proofErr w:type="spellStart"/>
-      <w:proofErr w:type="gramStart"/>
-      <w:r>
-        <w:rPr>
-          <w:lang w:val="en-US"/>
-        </w:rPr>
-        <w:t>topIndices</w:t>
-      </w:r>
-      <w:proofErr w:type="spellEnd"/>
-      <w:r>
-        <w:rPr>
-          <w:lang w:val="en-US"/>
-        </w:rPr>
-        <w:t>[</w:t>
-      </w:r>
-      <w:proofErr w:type="gramEnd"/>
-      <w:r>
-        <w:rPr>
-          <w:lang w:val="en-US"/>
-        </w:rPr>
-        <w:t>] =</w:t>
+        <w:t>WORD topIndices[] =</w:t>
       </w:r>
     </w:p>
     <w:p>
@@ -2614,29 +2434,7 @@
         <w:rPr>
           <w:lang w:val="en-US"/>
         </w:rPr>
-        <w:t xml:space="preserve">WORD </w:t>
-      </w:r>
-      <w:proofErr w:type="spellStart"/>
-      <w:proofErr w:type="gramStart"/>
-      <w:r>
-        <w:rPr>
-          <w:lang w:val="en-US"/>
-        </w:rPr>
-        <w:t>bottomIndices</w:t>
-      </w:r>
-      <w:proofErr w:type="spellEnd"/>
-      <w:r>
-        <w:rPr>
-          <w:lang w:val="en-US"/>
-        </w:rPr>
-        <w:t>[</w:t>
-      </w:r>
-      <w:proofErr w:type="gramEnd"/>
-      <w:r>
-        <w:rPr>
-          <w:lang w:val="en-US"/>
-        </w:rPr>
-        <w:t>] =</w:t>
+        <w:t>WORD bottomIndices[] =</w:t>
       </w:r>
     </w:p>
     <w:p>
@@ -2673,12 +2471,84 @@
       <w:pPr>
         <w:pStyle w:val="ListParagraph"/>
         <w:ind w:left="564"/>
+        <w:rPr>
+          <w:lang w:val="en-US"/>
+        </w:rPr>
       </w:pPr>
       <w:r>
         <w:rPr>
           <w:lang w:val="en-US"/>
         </w:rPr>
         <w:t>};</w:t>
+      </w:r>
+    </w:p>
+    <w:p>
+      <w:pPr>
+        <w:rPr>
+          <w:rFonts w:cstheme="minorHAnsi"/>
+        </w:rPr>
+      </w:pPr>
+    </w:p>
+    <w:p>
+      <w:pPr>
+        <w:pStyle w:val="Heading3"/>
+        <w:rPr>
+          <w:rFonts w:asciiTheme="minorHAnsi" w:hAnsiTheme="minorHAnsi" w:cstheme="minorHAnsi"/>
+        </w:rPr>
+      </w:pPr>
+      <w:r>
+        <w:rPr>
+          <w:rFonts w:asciiTheme="minorHAnsi" w:hAnsiTheme="minorHAnsi" w:cstheme="minorHAnsi"/>
+        </w:rPr>
+        <w:t>Sample output</w:t>
+      </w:r>
+      <w:r>
+        <w:rPr>
+          <w:rFonts w:asciiTheme="minorHAnsi" w:hAnsiTheme="minorHAnsi" w:cstheme="minorHAnsi"/>
+        </w:rPr>
+        <w:t>:</w:t>
+      </w:r>
+    </w:p>
+    <w:p>
+      <w:r>
+        <w:rPr>
+          <w:noProof/>
+        </w:rPr>
+        <w:drawing>
+          <wp:inline distT="0" distB="0" distL="0" distR="0" wp14:anchorId="0188E757" wp14:editId="16DAFC5D">
+            <wp:extent cx="4723809" cy="2638095"/>
+            <wp:effectExtent l="0" t="0" r="635" b="0"/>
+            <wp:docPr id="472017732" name="Picture 1" descr="A colorful cube on a blue background&#10;&#10;Description automatically generated"/>
+            <wp:cNvGraphicFramePr>
+              <a:graphicFrameLocks xmlns:a="http://schemas.openxmlformats.org/drawingml/2006/main" noChangeAspect="1"/>
+            </wp:cNvGraphicFramePr>
+            <a:graphic xmlns:a="http://schemas.openxmlformats.org/drawingml/2006/main">
+              <a:graphicData uri="http://schemas.openxmlformats.org/drawingml/2006/picture">
+                <pic:pic xmlns:pic="http://schemas.openxmlformats.org/drawingml/2006/picture">
+                  <pic:nvPicPr>
+                    <pic:cNvPr id="472017732" name="Picture 1" descr="A colorful cube on a blue background&#10;&#10;Description automatically generated"/>
+                    <pic:cNvPicPr/>
+                  </pic:nvPicPr>
+                  <pic:blipFill>
+                    <a:blip r:embed="rId13"/>
+                    <a:stretch>
+                      <a:fillRect/>
+                    </a:stretch>
+                  </pic:blipFill>
+                  <pic:spPr>
+                    <a:xfrm>
+                      <a:off x="0" y="0"/>
+                      <a:ext cx="4723809" cy="2638095"/>
+                    </a:xfrm>
+                    <a:prstGeom prst="rect">
+                      <a:avLst/>
+                    </a:prstGeom>
+                  </pic:spPr>
+                </pic:pic>
+              </a:graphicData>
+            </a:graphic>
+          </wp:inline>
+        </w:drawing>
       </w:r>
     </w:p>
     <w:p>
@@ -2751,6 +2621,95 @@
 <file path=word/numbering.xml><?xml version="1.0" encoding="utf-8"?>
 <w:numbering xmlns:wpc="http://schemas.microsoft.com/office/word/2010/wordprocessingCanvas" xmlns:cx="http://schemas.microsoft.com/office/drawing/2014/chartex" xmlns:cx1="http://schemas.microsoft.com/office/drawing/2015/9/8/chartex" xmlns:cx2="http://schemas.microsoft.com/office/drawing/2015/10/21/chartex" xmlns:cx3="http://schemas.microsoft.com/office/drawing/2016/5/9/chartex" xmlns:cx4="http://schemas.microsoft.com/office/drawing/2016/5/10/chartex" xmlns:cx5="http://schemas.microsoft.com/office/drawing/2016/5/11/chartex" xmlns:cx6="http://schemas.microsoft.com/office/drawing/2016/5/12/chartex" xmlns:cx7="http://schemas.microsoft.com/office/drawing/2016/5/13/chartex" xmlns:cx8="http://schemas.microsoft.com/office/drawing/2016/5/14/chartex" xmlns:mc="http://schemas.openxmlformats.org/markup-compatibility/2006" xmlns:aink="http://schemas.microsoft.com/office/drawing/2016/ink" xmlns:am3d="http://schemas.microsoft.com/office/drawing/2017/model3d" xmlns:o="urn:schemas-microsoft-com:office:office" xmlns:oel="http://schemas.microsoft.com/office/2019/extlst" xmlns:r="http://schemas.openxmlformats.org/officeDocument/2006/relationships" xmlns:m="http://schemas.openxmlformats.org/officeDocument/2006/math" xmlns:v="urn:schemas-microsoft-com:vml" xmlns:wp14="http://schemas.microsoft.com/office/word/2010/wordprocessingDrawing" xmlns:wp="http://schemas.openxmlformats.org/drawingml/2006/wordprocessingDrawing" xmlns:w10="urn:schemas-microsoft-com:office:word" xmlns:w="http://schemas.openxmlformats.org/wordprocessingml/2006/main" xmlns:w14="http://schemas.microsoft.com/office/word/2010/wordml" xmlns:w15="http://schemas.microsoft.com/office/word/2012/wordml" xmlns:w16cex="http://schemas.microsoft.com/office/word/2018/wordml/cex" xmlns:w16cid="http://schemas.microsoft.com/office/word/2016/wordml/cid" xmlns:w16="http://schemas.microsoft.com/office/word/2018/wordml" xmlns:w16du="http://schemas.microsoft.com/office/word/2023/wordml/word16du" xmlns:w16sdtdh="http://schemas.microsoft.com/office/word/2020/wordml/sdtdatahash" xmlns:w16se="http://schemas.microsoft.com/office/word/2015/wordml/symex" xmlns:wpg="http://schemas.microsoft.com/office/word/2010/wordprocessingGroup" xmlns:wpi="http://schemas.microsoft.com/office/word/2010/wordprocessingInk" xmlns:wne="http://schemas.microsoft.com/office/word/2006/wordml" xmlns:wps="http://schemas.microsoft.com/office/word/2010/wordprocessingShape" mc:Ignorable="w14 w15 w16se w16cid w16 w16cex w16sdtdh w16du wp14">
   <w:abstractNum w:abstractNumId="0" w15:restartNumberingAfterBreak="0">
+    <w:nsid w:val="443B511A"/>
+    <w:multiLevelType w:val="hybridMultilevel"/>
+    <w:tmpl w:val="B85E9F64"/>
+    <w:lvl w:ilvl="0" w:tplc="0409000F">
+      <w:start w:val="1"/>
+      <w:numFmt w:val="decimal"/>
+      <w:lvlText w:val="%1."/>
+      <w:lvlJc w:val="left"/>
+      <w:pPr>
+        <w:ind w:left="720" w:hanging="360"/>
+      </w:pPr>
+      <w:rPr>
+        <w:rFonts w:hint="default"/>
+      </w:rPr>
+    </w:lvl>
+    <w:lvl w:ilvl="1" w:tplc="04090019" w:tentative="1">
+      <w:start w:val="1"/>
+      <w:numFmt w:val="lowerLetter"/>
+      <w:lvlText w:val="%2."/>
+      <w:lvlJc w:val="left"/>
+      <w:pPr>
+        <w:ind w:left="1440" w:hanging="360"/>
+      </w:pPr>
+    </w:lvl>
+    <w:lvl w:ilvl="2" w:tplc="0409001B" w:tentative="1">
+      <w:start w:val="1"/>
+      <w:numFmt w:val="lowerRoman"/>
+      <w:lvlText w:val="%3."/>
+      <w:lvlJc w:val="right"/>
+      <w:pPr>
+        <w:ind w:left="2160" w:hanging="180"/>
+      </w:pPr>
+    </w:lvl>
+    <w:lvl w:ilvl="3" w:tplc="0409000F" w:tentative="1">
+      <w:start w:val="1"/>
+      <w:numFmt w:val="decimal"/>
+      <w:lvlText w:val="%4."/>
+      <w:lvlJc w:val="left"/>
+      <w:pPr>
+        <w:ind w:left="2880" w:hanging="360"/>
+      </w:pPr>
+    </w:lvl>
+    <w:lvl w:ilvl="4" w:tplc="04090019" w:tentative="1">
+      <w:start w:val="1"/>
+      <w:numFmt w:val="lowerLetter"/>
+      <w:lvlText w:val="%5."/>
+      <w:lvlJc w:val="left"/>
+      <w:pPr>
+        <w:ind w:left="3600" w:hanging="360"/>
+      </w:pPr>
+    </w:lvl>
+    <w:lvl w:ilvl="5" w:tplc="0409001B" w:tentative="1">
+      <w:start w:val="1"/>
+      <w:numFmt w:val="lowerRoman"/>
+      <w:lvlText w:val="%6."/>
+      <w:lvlJc w:val="right"/>
+      <w:pPr>
+        <w:ind w:left="4320" w:hanging="180"/>
+      </w:pPr>
+    </w:lvl>
+    <w:lvl w:ilvl="6" w:tplc="0409000F" w:tentative="1">
+      <w:start w:val="1"/>
+      <w:numFmt w:val="decimal"/>
+      <w:lvlText w:val="%7."/>
+      <w:lvlJc w:val="left"/>
+      <w:pPr>
+        <w:ind w:left="5040" w:hanging="360"/>
+      </w:pPr>
+    </w:lvl>
+    <w:lvl w:ilvl="7" w:tplc="04090019" w:tentative="1">
+      <w:start w:val="1"/>
+      <w:numFmt w:val="lowerLetter"/>
+      <w:lvlText w:val="%8."/>
+      <w:lvlJc w:val="left"/>
+      <w:pPr>
+        <w:ind w:left="5760" w:hanging="360"/>
+      </w:pPr>
+    </w:lvl>
+    <w:lvl w:ilvl="8" w:tplc="0409001B" w:tentative="1">
+      <w:start w:val="1"/>
+      <w:numFmt w:val="lowerRoman"/>
+      <w:lvlText w:val="%9."/>
+      <w:lvlJc w:val="right"/>
+      <w:pPr>
+        <w:ind w:left="6480" w:hanging="180"/>
+      </w:pPr>
+    </w:lvl>
+  </w:abstractNum>
+  <w:abstractNum w:abstractNumId="1" w15:restartNumberingAfterBreak="0">
     <w:nsid w:val="45BA3D79"/>
     <w:multiLevelType w:val="multilevel"/>
     <w:tmpl w:val="3BF6A466"/>
@@ -2899,7 +2858,7 @@
       </w:rPr>
     </w:lvl>
   </w:abstractNum>
-  <w:abstractNum w:abstractNumId="1" w15:restartNumberingAfterBreak="0">
+  <w:abstractNum w:abstractNumId="2" w15:restartNumberingAfterBreak="0">
     <w:nsid w:val="4AD80A17"/>
     <w:multiLevelType w:val="hybridMultilevel"/>
     <w:tmpl w:val="F20A1A68"/>
@@ -2988,7 +2947,7 @@
       </w:pPr>
     </w:lvl>
   </w:abstractNum>
-  <w:abstractNum w:abstractNumId="2" w15:restartNumberingAfterBreak="0">
+  <w:abstractNum w:abstractNumId="3" w15:restartNumberingAfterBreak="0">
     <w:nsid w:val="56997DF2"/>
     <w:multiLevelType w:val="hybridMultilevel"/>
     <w:tmpl w:val="9E1E8962"/>
@@ -3077,7 +3036,7 @@
       </w:pPr>
     </w:lvl>
   </w:abstractNum>
-  <w:abstractNum w:abstractNumId="3" w15:restartNumberingAfterBreak="0">
+  <w:abstractNum w:abstractNumId="4" w15:restartNumberingAfterBreak="0">
     <w:nsid w:val="5D5E3195"/>
     <w:multiLevelType w:val="hybridMultilevel"/>
     <w:tmpl w:val="8480B3DC"/>
@@ -3166,7 +3125,96 @@
       </w:pPr>
     </w:lvl>
   </w:abstractNum>
-  <w:abstractNum w:abstractNumId="4" w15:restartNumberingAfterBreak="0">
+  <w:abstractNum w:abstractNumId="5" w15:restartNumberingAfterBreak="0">
+    <w:nsid w:val="5DE56969"/>
+    <w:multiLevelType w:val="hybridMultilevel"/>
+    <w:tmpl w:val="AABEBB3E"/>
+    <w:lvl w:ilvl="0" w:tplc="0409000F">
+      <w:start w:val="1"/>
+      <w:numFmt w:val="decimal"/>
+      <w:lvlText w:val="%1."/>
+      <w:lvlJc w:val="left"/>
+      <w:pPr>
+        <w:ind w:left="720" w:hanging="360"/>
+      </w:pPr>
+      <w:rPr>
+        <w:rFonts w:hint="default"/>
+      </w:rPr>
+    </w:lvl>
+    <w:lvl w:ilvl="1" w:tplc="04090019" w:tentative="1">
+      <w:start w:val="1"/>
+      <w:numFmt w:val="lowerLetter"/>
+      <w:lvlText w:val="%2."/>
+      <w:lvlJc w:val="left"/>
+      <w:pPr>
+        <w:ind w:left="1440" w:hanging="360"/>
+      </w:pPr>
+    </w:lvl>
+    <w:lvl w:ilvl="2" w:tplc="0409001B" w:tentative="1">
+      <w:start w:val="1"/>
+      <w:numFmt w:val="lowerRoman"/>
+      <w:lvlText w:val="%3."/>
+      <w:lvlJc w:val="right"/>
+      <w:pPr>
+        <w:ind w:left="2160" w:hanging="180"/>
+      </w:pPr>
+    </w:lvl>
+    <w:lvl w:ilvl="3" w:tplc="0409000F" w:tentative="1">
+      <w:start w:val="1"/>
+      <w:numFmt w:val="decimal"/>
+      <w:lvlText w:val="%4."/>
+      <w:lvlJc w:val="left"/>
+      <w:pPr>
+        <w:ind w:left="2880" w:hanging="360"/>
+      </w:pPr>
+    </w:lvl>
+    <w:lvl w:ilvl="4" w:tplc="04090019" w:tentative="1">
+      <w:start w:val="1"/>
+      <w:numFmt w:val="lowerLetter"/>
+      <w:lvlText w:val="%5."/>
+      <w:lvlJc w:val="left"/>
+      <w:pPr>
+        <w:ind w:left="3600" w:hanging="360"/>
+      </w:pPr>
+    </w:lvl>
+    <w:lvl w:ilvl="5" w:tplc="0409001B" w:tentative="1">
+      <w:start w:val="1"/>
+      <w:numFmt w:val="lowerRoman"/>
+      <w:lvlText w:val="%6."/>
+      <w:lvlJc w:val="right"/>
+      <w:pPr>
+        <w:ind w:left="4320" w:hanging="180"/>
+      </w:pPr>
+    </w:lvl>
+    <w:lvl w:ilvl="6" w:tplc="0409000F" w:tentative="1">
+      <w:start w:val="1"/>
+      <w:numFmt w:val="decimal"/>
+      <w:lvlText w:val="%7."/>
+      <w:lvlJc w:val="left"/>
+      <w:pPr>
+        <w:ind w:left="5040" w:hanging="360"/>
+      </w:pPr>
+    </w:lvl>
+    <w:lvl w:ilvl="7" w:tplc="04090019" w:tentative="1">
+      <w:start w:val="1"/>
+      <w:numFmt w:val="lowerLetter"/>
+      <w:lvlText w:val="%8."/>
+      <w:lvlJc w:val="left"/>
+      <w:pPr>
+        <w:ind w:left="5760" w:hanging="360"/>
+      </w:pPr>
+    </w:lvl>
+    <w:lvl w:ilvl="8" w:tplc="0409001B" w:tentative="1">
+      <w:start w:val="1"/>
+      <w:numFmt w:val="lowerRoman"/>
+      <w:lvlText w:val="%9."/>
+      <w:lvlJc w:val="right"/>
+      <w:pPr>
+        <w:ind w:left="6480" w:hanging="180"/>
+      </w:pPr>
+    </w:lvl>
+  </w:abstractNum>
+  <w:abstractNum w:abstractNumId="6" w15:restartNumberingAfterBreak="0">
     <w:nsid w:val="623F4C91"/>
     <w:multiLevelType w:val="hybridMultilevel"/>
     <w:tmpl w:val="5216A848"/>
@@ -3255,7 +3303,7 @@
       </w:pPr>
     </w:lvl>
   </w:abstractNum>
-  <w:abstractNum w:abstractNumId="5" w15:restartNumberingAfterBreak="0">
+  <w:abstractNum w:abstractNumId="7" w15:restartNumberingAfterBreak="0">
     <w:nsid w:val="6E5E5AB6"/>
     <w:multiLevelType w:val="hybridMultilevel"/>
     <w:tmpl w:val="8480B3DC"/>
@@ -3344,7 +3392,7 @@
       </w:pPr>
     </w:lvl>
   </w:abstractNum>
-  <w:abstractNum w:abstractNumId="6" w15:restartNumberingAfterBreak="0">
+  <w:abstractNum w:abstractNumId="8" w15:restartNumberingAfterBreak="0">
     <w:nsid w:val="786812A8"/>
     <w:multiLevelType w:val="hybridMultilevel"/>
     <w:tmpl w:val="DD1874EC"/>
@@ -3433,7 +3481,7 @@
       </w:pPr>
     </w:lvl>
   </w:abstractNum>
-  <w:abstractNum w:abstractNumId="7" w15:restartNumberingAfterBreak="0">
+  <w:abstractNum w:abstractNumId="9" w15:restartNumberingAfterBreak="0">
     <w:nsid w:val="7C761516"/>
     <w:multiLevelType w:val="hybridMultilevel"/>
     <w:tmpl w:val="5216A848"/>
@@ -3523,28 +3571,34 @@
     </w:lvl>
   </w:abstractNum>
   <w:num w:numId="1" w16cid:durableId="924994991">
-    <w:abstractNumId w:val="0"/>
+    <w:abstractNumId w:val="1"/>
   </w:num>
   <w:num w:numId="2" w16cid:durableId="2004771608">
+    <w:abstractNumId w:val="8"/>
+  </w:num>
+  <w:num w:numId="3" w16cid:durableId="684939291">
+    <w:abstractNumId w:val="9"/>
+  </w:num>
+  <w:num w:numId="4" w16cid:durableId="737947010">
     <w:abstractNumId w:val="6"/>
   </w:num>
-  <w:num w:numId="3" w16cid:durableId="684939291">
+  <w:num w:numId="5" w16cid:durableId="1051685606">
+    <w:abstractNumId w:val="2"/>
+  </w:num>
+  <w:num w:numId="6" w16cid:durableId="1680766618">
     <w:abstractNumId w:val="7"/>
   </w:num>
-  <w:num w:numId="4" w16cid:durableId="737947010">
+  <w:num w:numId="7" w16cid:durableId="1766806635">
+    <w:abstractNumId w:val="3"/>
+  </w:num>
+  <w:num w:numId="8" w16cid:durableId="1352099108">
     <w:abstractNumId w:val="4"/>
   </w:num>
-  <w:num w:numId="5" w16cid:durableId="1051685606">
-    <w:abstractNumId w:val="1"/>
-  </w:num>
-  <w:num w:numId="6" w16cid:durableId="1680766618">
+  <w:num w:numId="9" w16cid:durableId="1964188402">
     <w:abstractNumId w:val="5"/>
   </w:num>
-  <w:num w:numId="7" w16cid:durableId="1766806635">
-    <w:abstractNumId w:val="2"/>
-  </w:num>
-  <w:num w:numId="8" w16cid:durableId="1352099108">
-    <w:abstractNumId w:val="3"/>
+  <w:num w:numId="10" w16cid:durableId="823162679">
+    <w:abstractNumId w:val="0"/>
   </w:num>
 </w:numbering>
 </file>

</xml_diff>